<commit_message>
Adding PDF Preview alongside Style changes
</commit_message>
<xml_diff>
--- a/Portfolio Project/docs/MikeyMoore22.docx
+++ b/Portfolio Project/docs/MikeyMoore22.docx
@@ -75,7 +75,13 @@
         </w:r>
       </w:hyperlink>
       <w:r>
-        <w:t xml:space="preserve"> | personal website: </w:t>
+        <w:t xml:space="preserve"> | personal website</w:t>
+      </w:r>
+      <w:r>
+        <w:t>s</w:t>
+      </w:r>
+      <w:r>
+        <w:t xml:space="preserve">: </w:t>
       </w:r>
       <w:hyperlink r:id="rId9" w:history="1">
         <w:r>
@@ -83,6 +89,20 @@
             <w:rStyle w:val="Hyperlink"/>
           </w:rPr>
           <w:t>https://support2cybersec.com/</w:t>
+        </w:r>
+      </w:hyperlink>
+      <w:r>
+        <w:t xml:space="preserve"> </w:t>
+      </w:r>
+      <w:r>
+        <w:t xml:space="preserve"> &amp; </w:t>
+      </w:r>
+      <w:hyperlink r:id="rId10" w:history="1">
+        <w:r>
+          <w:rPr>
+            <w:rStyle w:val="Hyperlink"/>
+          </w:rPr>
+          <w:t>http://www.michaelmoore1.slccwebdev.com/</w:t>
         </w:r>
       </w:hyperlink>
       <w:r>
@@ -341,6 +361,14 @@
         <w:t>MTA: DB Fundamentals – Certified 2021</w:t>
       </w:r>
     </w:p>
+    <w:p>
+      <w:pPr>
+        <w:pStyle w:val="Heading2"/>
+      </w:pPr>
+      <w:r>
+        <w:t>AWS Cloud Practicioner – Sitting for test in November</w:t>
+      </w:r>
+    </w:p>
     <w:sdt>
       <w:sdtPr>
         <w:alias w:val="Experience:"/>
@@ -539,6 +567,7 @@
         <w:pStyle w:val="Heading2"/>
       </w:pPr>
       <w:r>
+        <w:lastRenderedPageBreak/>
         <w:t>Enterprise Support Engineer</w:t>
       </w:r>
       <w:r>
@@ -605,7 +634,6 @@
         <w:ind w:left="360"/>
       </w:pPr>
       <w:r>
-        <w:lastRenderedPageBreak/>
         <w:t>• Query and understand Microsoft SQL. Ran updates and commits in environment after research and approval.</w:t>
       </w:r>
     </w:p>
@@ -938,7 +966,7 @@
       </w:pPr>
     </w:p>
     <w:sectPr>
-      <w:footerReference w:type="default" r:id="rId10"/>
+      <w:footerReference w:type="default" r:id="rId11"/>
       <w:pgSz w:w="12240" w:h="15840"/>
       <w:pgMar w:top="1008" w:right="1008" w:bottom="1152" w:left="1008" w:header="576" w:footer="576" w:gutter="0"/>
       <w:pgNumType w:start="1"/>
@@ -28019,6 +28047,7 @@
     <w:rsid w:val="00324B31"/>
     <w:rsid w:val="0037707A"/>
     <w:rsid w:val="0042583E"/>
+    <w:rsid w:val="004D0A00"/>
     <w:rsid w:val="008C08E6"/>
     <w:rsid w:val="00953B5D"/>
     <w:rsid w:val="00A97572"/>

</xml_diff>